<commit_message>
DEVELOPMENT-174: Разработка ТЗ Velvet Controller v2.0
</commit_message>
<xml_diff>
--- a/Docs/Техническое задание Velvet ADC.docx
+++ b/Docs/Техническое задание Velvet ADC.docx
@@ -680,21 +680,7 @@
         <w:rPr>
           <w:rStyle w:val="aff5"/>
         </w:rPr>
-        <w:t xml:space="preserve">SPI интерфейс для подключения </w:t>
-      </w:r>
-      <w:proofErr w:type="spellStart"/>
-      <w:r>
-        <w:rPr>
-          <w:rStyle w:val="aff5"/>
-        </w:rPr>
-        <w:t>Velvet</w:t>
-      </w:r>
-      <w:proofErr w:type="spellEnd"/>
-      <w:r>
-        <w:rPr>
-          <w:rStyle w:val="aff5"/>
-        </w:rPr>
-        <w:t xml:space="preserve"> ADC</w:t>
+        <w:t>SPI интерфейс для подключения Velvet ADC</w:t>
       </w:r>
     </w:p>
     <w:p>
@@ -883,27 +869,14 @@
       <w:r>
         <w:t xml:space="preserve">Рисунок </w:t>
       </w:r>
-      <w:r>
-        <w:fldChar w:fldCharType="begin"/>
-      </w:r>
-      <w:r>
-        <w:instrText xml:space="preserve"> SEQ Рисунок \* ARABIC </w:instrText>
-      </w:r>
-      <w:r>
-        <w:fldChar w:fldCharType="separate"/>
-      </w:r>
-      <w:r>
-        <w:rPr>
-          <w:noProof/>
-        </w:rPr>
-        <w:t>1</w:t>
-      </w:r>
-      <w:r>
-        <w:rPr>
-          <w:noProof/>
-        </w:rPr>
-        <w:fldChar w:fldCharType="end"/>
-      </w:r>
+      <w:fldSimple w:instr=" SEQ Рисунок \* ARABIC ">
+        <w:r>
+          <w:rPr>
+            <w:noProof/>
+          </w:rPr>
+          <w:t>1</w:t>
+        </w:r>
+      </w:fldSimple>
       <w:r>
         <w:t xml:space="preserve"> – схема подключения тензометрических датчиков</w:t>
       </w:r>
@@ -1226,11 +1199,17 @@
         <w:rPr>
           <w:lang w:val="en-US" w:eastAsia="ru-RU"/>
         </w:rPr>
-        <w:t>SPI.</w:t>
-      </w:r>
-      <w:r>
-        <w:rPr>
-          <w:lang w:val="en-US" w:eastAsia="ru-RU"/>
+        <w:t>SPI</w:t>
+      </w:r>
+      <w:r>
+        <w:rPr>
+          <w:lang w:eastAsia="ru-RU"/>
+        </w:rPr>
+        <w:t>.</w:t>
+      </w:r>
+      <w:r>
+        <w:rPr>
+          <w:lang w:eastAsia="ru-RU"/>
         </w:rPr>
         <w:t xml:space="preserve"> </w:t>
       </w:r>
@@ -1799,13 +1778,7 @@
         <w:rPr>
           <w:lang w:eastAsia="ru-RU"/>
         </w:rPr>
-        <w:t>Питание датчиков должно обеспечиваться опорным источником питания 5</w:t>
-      </w:r>
-      <w:r>
-        <w:rPr>
-          <w:lang w:val="en-US" w:eastAsia="ru-RU"/>
-        </w:rPr>
-        <w:t>V</w:t>
+        <w:t>Питание датчиков должно обеспечиваться опорным источником питания</w:t>
       </w:r>
       <w:r>
         <w:rPr>
@@ -1825,7 +1798,13 @@
         <w:rPr>
           <w:lang w:eastAsia="ru-RU"/>
         </w:rPr>
-        <w:t>Погрешность при измерении веса не должна превышать ±1кг.</w:t>
+        <w:t>Абсолютная п</w:t>
+      </w:r>
+      <w:r>
+        <w:rPr>
+          <w:lang w:eastAsia="ru-RU"/>
+        </w:rPr>
+        <w:t>огрешность при измерении веса не должна превышать ±1кг.</w:t>
       </w:r>
     </w:p>
     <w:p>
@@ -1891,116 +1870,204 @@
       <w:pPr>
         <w:pStyle w:val="af3"/>
         <w:ind w:firstLine="0"/>
-      </w:pPr>
+        <w:jc w:val="center"/>
+      </w:pPr>
+      <w:r>
+        <w:drawing>
+          <wp:inline distT="0" distB="0" distL="0" distR="0" wp14:anchorId="31E656C9" wp14:editId="4C54DB2E">
+            <wp:extent cx="3876675" cy="2779938"/>
+            <wp:effectExtent l="0" t="0" r="0" b="1905"/>
+            <wp:docPr id="1" name="Рисунок 1"/>
+            <wp:cNvGraphicFramePr>
+              <a:graphicFrameLocks xmlns:a="http://schemas.openxmlformats.org/drawingml/2006/main" noChangeAspect="1"/>
+            </wp:cNvGraphicFramePr>
+            <a:graphic xmlns:a="http://schemas.openxmlformats.org/drawingml/2006/main">
+              <a:graphicData uri="http://schemas.openxmlformats.org/drawingml/2006/picture">
+                <pic:pic xmlns:pic="http://schemas.openxmlformats.org/drawingml/2006/picture">
+                  <pic:nvPicPr>
+                    <pic:cNvPr id="1" name=""/>
+                    <pic:cNvPicPr/>
+                  </pic:nvPicPr>
+                  <pic:blipFill>
+                    <a:blip r:embed="rId12"/>
+                    <a:stretch>
+                      <a:fillRect/>
+                    </a:stretch>
+                  </pic:blipFill>
+                  <pic:spPr>
+                    <a:xfrm>
+                      <a:off x="0" y="0"/>
+                      <a:ext cx="3885105" cy="2785983"/>
+                    </a:xfrm>
+                    <a:prstGeom prst="rect">
+                      <a:avLst/>
+                    </a:prstGeom>
+                  </pic:spPr>
+                </pic:pic>
+              </a:graphicData>
+            </a:graphic>
+          </wp:inline>
+        </w:drawing>
+      </w:r>
+      <w:r>
+        <w:drawing>
+          <wp:inline distT="0" distB="0" distL="0" distR="0" wp14:anchorId="5BA7E537" wp14:editId="30E2C8B5">
+            <wp:extent cx="3838575" cy="2534806"/>
+            <wp:effectExtent l="0" t="0" r="0" b="0"/>
+            <wp:docPr id="3" name="Рисунок 3"/>
+            <wp:cNvGraphicFramePr>
+              <a:graphicFrameLocks xmlns:a="http://schemas.openxmlformats.org/drawingml/2006/main" noChangeAspect="1"/>
+            </wp:cNvGraphicFramePr>
+            <a:graphic xmlns:a="http://schemas.openxmlformats.org/drawingml/2006/main">
+              <a:graphicData uri="http://schemas.openxmlformats.org/drawingml/2006/picture">
+                <pic:pic xmlns:pic="http://schemas.openxmlformats.org/drawingml/2006/picture">
+                  <pic:nvPicPr>
+                    <pic:cNvPr id="1" name=""/>
+                    <pic:cNvPicPr/>
+                  </pic:nvPicPr>
+                  <pic:blipFill>
+                    <a:blip r:embed="rId13"/>
+                    <a:stretch>
+                      <a:fillRect/>
+                    </a:stretch>
+                  </pic:blipFill>
+                  <pic:spPr>
+                    <a:xfrm>
+                      <a:off x="0" y="0"/>
+                      <a:ext cx="3849952" cy="2542319"/>
+                    </a:xfrm>
+                    <a:prstGeom prst="rect">
+                      <a:avLst/>
+                    </a:prstGeom>
+                  </pic:spPr>
+                </pic:pic>
+              </a:graphicData>
+            </a:graphic>
+          </wp:inline>
+        </w:drawing>
+      </w:r>
     </w:p>
     <w:p>
       <w:pPr>
         <w:pStyle w:val="aff6"/>
+      </w:pPr>
+      <w:r>
+        <w:t>Рисунок</w:t>
+      </w:r>
+      <w:r>
+        <w:t xml:space="preserve"> </w:t>
+      </w:r>
+      <w:r>
+        <w:fldChar w:fldCharType="begin"/>
+      </w:r>
+      <w:r>
+        <w:instrText xml:space="preserve"> </w:instrText>
+      </w:r>
+      <w:r>
         <w:rPr>
           <w:lang w:val="en-US"/>
         </w:rPr>
-      </w:pPr>
-      <w:r>
-        <w:t>Рисунок</w:t>
+        <w:instrText>SEQ</w:instrText>
+      </w:r>
+      <w:r>
+        <w:instrText xml:space="preserve"> </w:instrText>
+      </w:r>
+      <w:r>
+        <w:instrText>Рисунок</w:instrText>
+      </w:r>
+      <w:r>
+        <w:instrText xml:space="preserve"> \* </w:instrText>
+      </w:r>
+      <w:r>
+        <w:rPr>
+          <w:lang w:val="en-US"/>
+        </w:rPr>
+        <w:instrText>ARABIC</w:instrText>
+      </w:r>
+      <w:r>
+        <w:instrText xml:space="preserve"> </w:instrText>
+      </w:r>
+      <w:r>
+        <w:fldChar w:fldCharType="separate"/>
+      </w:r>
+      <w:r>
+        <w:rPr>
+          <w:noProof/>
+        </w:rPr>
+        <w:t>4</w:t>
+      </w:r>
+      <w:r>
+        <w:rPr>
+          <w:noProof/>
+        </w:rPr>
+        <w:fldChar w:fldCharType="end"/>
+      </w:r>
+      <w:r>
+        <w:t xml:space="preserve"> – </w:t>
+      </w:r>
+      <w:r>
+        <w:t xml:space="preserve">корпус </w:t>
+      </w:r>
+      <w:r>
+        <w:rPr>
+          <w:lang w:val="en-US"/>
+        </w:rPr>
+        <w:t>Velvet</w:t>
       </w:r>
       <w:r>
         <w:t xml:space="preserve"> </w:t>
       </w:r>
       <w:r>
-        <w:fldChar w:fldCharType="begin"/>
-      </w:r>
-      <w:r>
-        <w:instrText xml:space="preserve"> </w:instrText>
-      </w:r>
-      <w:r>
         <w:rPr>
           <w:lang w:val="en-US"/>
         </w:rPr>
-        <w:instrText>SEQ</w:instrText>
-      </w:r>
-      <w:r>
-        <w:instrText xml:space="preserve"> </w:instrText>
-      </w:r>
-      <w:r>
-        <w:instrText>Рисунок</w:instrText>
-      </w:r>
-      <w:r>
-        <w:instrText xml:space="preserve"> \* </w:instrText>
-      </w:r>
+        <w:t>ADC</w:t>
+      </w:r>
+    </w:p>
+    <w:p>
+      <w:pPr>
+        <w:pStyle w:val="af3"/>
+      </w:pPr>
+      <w:r>
+        <w:t>Печатная плата должна крепиться к основанию корпуса с использованием</w:t>
+      </w:r>
+      <w:r>
+        <w:t xml:space="preserve"> предусмотренных в корпусе углублений для</w:t>
+      </w:r>
+      <w:r>
+        <w:t xml:space="preserve"> </w:t>
+      </w:r>
+      <w:r>
+        <w:t>винтов</w:t>
+      </w:r>
+      <w:r>
+        <w:t xml:space="preserve">. </w:t>
+      </w:r>
+    </w:p>
+    <w:p>
+      <w:pPr>
+        <w:pStyle w:val="af3"/>
+      </w:pPr>
       <w:r>
         <w:rPr>
           <w:lang w:val="en-US"/>
         </w:rPr>
-        <w:instrText>ARABIC</w:instrText>
-      </w:r>
-      <w:r>
-        <w:instrText xml:space="preserve"> </w:instrText>
-      </w:r>
-      <w:r>
-        <w:fldChar w:fldCharType="separate"/>
-      </w:r>
-      <w:r>
-        <w:rPr>
-          <w:noProof/>
-        </w:rPr>
-        <w:t>4</w:t>
-      </w:r>
-      <w:r>
-        <w:rPr>
-          <w:noProof/>
-        </w:rPr>
-        <w:fldChar w:fldCharType="end"/>
-      </w:r>
-      <w:r>
-        <w:t xml:space="preserve"> – </w:t>
-      </w:r>
-      <w:r>
-        <w:t xml:space="preserve">корпус </w:t>
+        <w:lastRenderedPageBreak/>
+        <w:t>Velvet</w:t>
+      </w:r>
+      <w:r>
+        <w:t xml:space="preserve"> </w:t>
       </w:r>
       <w:r>
         <w:rPr>
           <w:lang w:val="en-US"/>
         </w:rPr>
-        <w:t>Velvet ADC</w:t>
-      </w:r>
-    </w:p>
-    <w:p>
-      <w:pPr>
-        <w:pStyle w:val="af3"/>
-      </w:pPr>
-      <w:r>
-        <w:t>Печатная плата должна крепиться к основанию корпуса с использованием</w:t>
-      </w:r>
-      <w:r>
-        <w:t xml:space="preserve"> предусмотренных в корпусе углублений для шурупов</w:t>
-      </w:r>
-      <w:r>
-        <w:t xml:space="preserve">. </w:t>
-      </w:r>
-    </w:p>
-    <w:p>
-      <w:pPr>
-        <w:pStyle w:val="af3"/>
-      </w:pPr>
-      <w:r>
-        <w:rPr>
-          <w:lang w:val="en-US"/>
-        </w:rPr>
-        <w:t>Velvet</w:t>
+        <w:t>ADC</w:t>
       </w:r>
       <w:r>
         <w:t xml:space="preserve"> </w:t>
       </w:r>
       <w:r>
-        <w:rPr>
-          <w:lang w:val="en-US"/>
-        </w:rPr>
-        <w:t>controller</w:t>
-      </w:r>
-      <w:r>
-        <w:t xml:space="preserve"> </w:t>
-      </w:r>
-      <w:r>
         <w:t>должен включать себя одну печатную плату.</w:t>
       </w:r>
     </w:p>
@@ -2008,8 +2075,16 @@
       <w:pPr>
         <w:pStyle w:val="af3"/>
       </w:pPr>
-      <w:r>
-        <w:t xml:space="preserve">Для подключения источников к цифровым дискретным входам, датчиков температуры и АЦП рекомендовано использовать клеммные колодки с подпружиненными контактами типа </w:t>
+    </w:p>
+    <w:p>
+      <w:pPr>
+        <w:pStyle w:val="af3"/>
+      </w:pPr>
+      <w:r>
+        <w:t xml:space="preserve">Для подключения </w:t>
+      </w:r>
+      <w:r>
+        <w:t xml:space="preserve">тензорезистивных датчиков, кабеля для передачи данных и питания рекомендуется использовать подпружиненные разъёмы </w:t>
       </w:r>
       <w:r>
         <w:t>KF141V</w:t>
@@ -2100,13 +2175,8 @@
         </w:numPr>
       </w:pPr>
       <w:r>
-        <w:t>Свободные от сигнальных цепей площади ПП на нижней стороне должны быть залиты полигоном, подключенным к заземляющей клемме внешнего питания модуля (PE</w:t>
-      </w:r>
-      <w:proofErr w:type="gramStart"/>
-      <w:r>
-        <w:t>)</w:t>
-      </w:r>
-      <w:proofErr w:type="gramEnd"/>
+        <w:t>Свободные от сигнальных цепей площади ПП на нижней стороне должны быть залиты полигоном, подключенным к заземляющей клемме внешнего питания модуля (PE)</w:t>
+      </w:r>
       <w:r>
         <w:t xml:space="preserve">Для подключения цифровых </w:t>
       </w:r>
@@ -2120,7 +2190,6 @@
         </w:numPr>
       </w:pPr>
       <w:r>
-        <w:lastRenderedPageBreak/>
         <w:t>На лицевой</w:t>
       </w:r>
       <w:r>
@@ -2130,21 +2199,8 @@
         <w:t>или тыльной</w:t>
       </w:r>
       <w:r>
-        <w:t xml:space="preserve"> стороне печатной платы необходимо разместить изображение герба </w:t>
-      </w:r>
-      <w:proofErr w:type="spellStart"/>
-      <w:r>
-        <w:t>КазАТУ</w:t>
-      </w:r>
-      <w:proofErr w:type="spellEnd"/>
-      <w:r>
-        <w:t xml:space="preserve"> </w:t>
-      </w:r>
-      <w:proofErr w:type="spellStart"/>
-      <w:r>
-        <w:t>им.С.Сейфуллина</w:t>
-      </w:r>
-      <w:proofErr w:type="spellEnd"/>
+        <w:t xml:space="preserve"> стороне печатной платы необходимо разместить изображение герба КазАТУ им.С.Сейфуллина</w:t>
+      </w:r>
       <w:r>
         <w:t>.</w:t>
       </w:r>
@@ -2204,14 +2260,12 @@
       <w:r>
         <w:t xml:space="preserve"> </w:t>
       </w:r>
-      <w:proofErr w:type="spellStart"/>
       <w:r>
         <w:rPr>
           <w:lang w:val="en-US"/>
         </w:rPr>
         <w:t>schdoc</w:t>
       </w:r>
-      <w:proofErr w:type="spellEnd"/>
       <w:r>
         <w:t>)</w:t>
       </w:r>
@@ -2222,15 +2276,7 @@
         <w:ind w:left="1069" w:firstLine="0"/>
       </w:pPr>
       <w:r>
-        <w:t xml:space="preserve">Проект </w:t>
-      </w:r>
-      <w:proofErr w:type="spellStart"/>
-      <w:r>
-        <w:t>страссированной</w:t>
-      </w:r>
-      <w:proofErr w:type="spellEnd"/>
-      <w:r>
-        <w:t xml:space="preserve"> ПП (</w:t>
+        <w:t>Проект страссированной ПП (</w:t>
       </w:r>
       <w:r>
         <w:rPr>
@@ -2241,14 +2287,12 @@
       <w:r>
         <w:t xml:space="preserve"> </w:t>
       </w:r>
-      <w:proofErr w:type="spellStart"/>
       <w:r>
         <w:rPr>
           <w:lang w:val="en-US"/>
         </w:rPr>
         <w:t>pcbdoc</w:t>
       </w:r>
-      <w:proofErr w:type="spellEnd"/>
       <w:r>
         <w:t>)</w:t>
       </w:r>
@@ -2789,8 +2833,8 @@
       </w:pPr>
     </w:p>
     <w:sectPr>
-      <w:headerReference w:type="default" r:id="rId12"/>
-      <w:footerReference w:type="default" r:id="rId13"/>
+      <w:headerReference w:type="default" r:id="rId14"/>
+      <w:footerReference w:type="default" r:id="rId15"/>
       <w:pgSz w:w="11907" w:h="16840" w:code="9"/>
       <w:pgMar w:top="851" w:right="851" w:bottom="1418" w:left="1134" w:header="0" w:footer="0" w:gutter="0"/>
       <w:cols w:space="720"/>

</xml_diff>